<commit_message>
Agregado Manejo de errores
</commit_message>
<xml_diff>
--- a/Informe Final Compiladores.docx
+++ b/Informe Final Compiladores.docx
@@ -1,9 +1,10 @@
 
 <file path=word/document.xml><?xml version="1.0" encoding="utf-8"?>
-<w:document xmlns:wpc="http://schemas.microsoft.com/office/word/2010/wordprocessingCanvas" xmlns:mc="http://schemas.openxmlformats.org/markup-compatibility/2006" xmlns:o="urn:schemas-microsoft-com:office:office" xmlns:r="http://schemas.openxmlformats.org/officeDocument/2006/relationships" xmlns:m="http://schemas.openxmlformats.org/officeDocument/2006/math" xmlns:v="urn:schemas-microsoft-com:vml" xmlns:wp14="http://schemas.microsoft.com/office/word/2010/wordprocessingDrawing" xmlns:wp="http://schemas.openxmlformats.org/drawingml/2006/wordprocessingDrawing" xmlns:w10="urn:schemas-microsoft-com:office:word" xmlns:w="http://schemas.openxmlformats.org/wordprocessingml/2006/main" xmlns:w14="http://schemas.microsoft.com/office/word/2010/wordml" xmlns:w15="http://schemas.microsoft.com/office/word/2012/wordml" xmlns:wpg="http://schemas.microsoft.com/office/word/2010/wordprocessingGroup" xmlns:wpi="http://schemas.microsoft.com/office/word/2010/wordprocessingInk" xmlns:wne="http://schemas.microsoft.com/office/word/2006/wordml" xmlns:wps="http://schemas.microsoft.com/office/word/2010/wordprocessingShape" mc:Ignorable="w14 w15 wp14">
+<w:document xmlns:o="urn:schemas-microsoft-com:office:office" xmlns:r="http://schemas.openxmlformats.org/officeDocument/2006/relationships" xmlns:v="urn:schemas-microsoft-com:vml" xmlns:w="http://schemas.openxmlformats.org/wordprocessingml/2006/main" xmlns:w10="urn:schemas-microsoft-com:office:word" xmlns:wp="http://schemas.openxmlformats.org/drawingml/2006/wordprocessingDrawing" xmlns:wps="http://schemas.microsoft.com/office/word/2010/wordprocessingShape" xmlns:wpg="http://schemas.microsoft.com/office/word/2010/wordprocessingGroup" xmlns:mc="http://schemas.openxmlformats.org/markup-compatibility/2006" xmlns:wp14="http://schemas.microsoft.com/office/word/2010/wordprocessingDrawing" xmlns:w14="http://schemas.microsoft.com/office/word/2010/wordml" mc:Ignorable="w14 wp14">
   <w:body>
     <w:p>
       <w:pPr>
+        <w:pStyle w:val="Normal"/>
         <w:rPr>
           <w:sz w:val="40"/>
           <w:u w:val="single"/>
@@ -21,6 +22,7 @@
     </w:p>
     <w:p>
       <w:pPr>
+        <w:pStyle w:val="Normal"/>
         <w:jc w:val="both"/>
         <w:rPr>
           <w:rFonts w:ascii="Arial" w:hAnsi="Arial" w:cs="Arial"/>
@@ -30,64 +32,47 @@
       </w:pPr>
       <w:r>
         <w:rPr>
-          <w:rFonts w:ascii="Arial" w:hAnsi="Arial" w:cs="Arial"/>
-          <w:sz w:val="28"/>
-          <w:lang w:val="es-PA"/>
-        </w:rPr>
-        <w:t>Diseñar un compilador en C++ que permita transformar desde un lenguaje fuente a un lenguaje objeto, en nuestro caso el lenguaje “alfanumérico” implementando una tabla de símbolo que nos permita la traducción de un lenguaje de programación (C++) por un compilador o un intérprete</w:t>
-      </w:r>
-      <w:r>
-        <w:rPr>
-          <w:rFonts w:ascii="Arial" w:hAnsi="Arial" w:cs="Arial"/>
-          <w:sz w:val="28"/>
-          <w:lang w:val="es-PA"/>
-        </w:rPr>
-        <w:t xml:space="preserve"> (C++)</w:t>
-      </w:r>
-      <w:r>
-        <w:rPr>
-          <w:rFonts w:ascii="Arial" w:hAnsi="Arial" w:cs="Arial"/>
-          <w:sz w:val="28"/>
-          <w:lang w:val="es-PA"/>
-        </w:rPr>
-        <w:t>, donde cada símbolo en el código fuente de un programa está asociado con información tal como el tipo de datos</w:t>
-      </w:r>
-      <w:r>
-        <w:rPr>
-          <w:rFonts w:ascii="Arial" w:hAnsi="Arial" w:cs="Arial"/>
-          <w:sz w:val="28"/>
-          <w:lang w:val="es-PA"/>
-        </w:rPr>
-        <w:t>, ordenamiento de letras alfabéticamente y suma de los valores numéricos leídos</w:t>
-      </w:r>
-      <w:r>
-        <w:rPr>
-          <w:rFonts w:ascii="Arial" w:hAnsi="Arial" w:cs="Arial"/>
-          <w:sz w:val="28"/>
-          <w:lang w:val="es-PA"/>
-        </w:rPr>
-        <w:t>.</w:t>
-      </w:r>
-    </w:p>
-    <w:p>
-      <w:pPr>
+          <w:rFonts w:cs="Arial" w:ascii="Arial" w:hAnsi="Arial"/>
+          <w:sz w:val="28"/>
+          <w:lang w:val="es-PA"/>
+        </w:rPr>
+        <w:t>Diseñar un compilador en C++ que permita transformar desde un lenguaje fuente a un lenguaje objeto, en nuestro caso el lenguaje “alfanumérico” implementando una tabla de símbolo que nos permita la traducción de un lenguaje de programación (C++) por un compilador o un intérprete (C++), donde cada símbolo en el código fuente de un programa está asociado con información tal como el tipo de datos, ordenamiento de letras alfabéticamente y suma de los valores numéricos leídos.</w:t>
+      </w:r>
+    </w:p>
+    <w:p>
+      <w:pPr>
+        <w:pStyle w:val="Normal"/>
         <w:jc w:val="center"/>
         <w:rPr>
           <w:sz w:val="40"/>
           <w:lang w:val="es-PA"/>
         </w:rPr>
       </w:pPr>
-    </w:p>
-    <w:p>
-      <w:pPr>
-        <w:rPr>
-          <w:sz w:val="40"/>
-          <w:lang w:val="es-PA"/>
-        </w:rPr>
-      </w:pPr>
-    </w:p>
-    <w:p>
-      <w:pPr>
+      <w:r>
+        <w:rPr>
+          <w:sz w:val="40"/>
+          <w:lang w:val="es-PA"/>
+        </w:rPr>
+      </w:r>
+    </w:p>
+    <w:p>
+      <w:pPr>
+        <w:pStyle w:val="Normal"/>
+        <w:rPr>
+          <w:sz w:val="40"/>
+          <w:lang w:val="es-PA"/>
+        </w:rPr>
+      </w:pPr>
+      <w:r>
+        <w:rPr>
+          <w:sz w:val="40"/>
+          <w:lang w:val="es-PA"/>
+        </w:rPr>
+      </w:r>
+    </w:p>
+    <w:p>
+      <w:pPr>
+        <w:pStyle w:val="Normal"/>
         <w:rPr>
           <w:sz w:val="40"/>
           <w:u w:val="single"/>
@@ -105,23 +90,26 @@
     </w:p>
     <w:p>
       <w:pPr>
+        <w:pStyle w:val="Normal"/>
         <w:rPr>
           <w:b/>
-          <w:sz w:val="28"/>
-          <w:lang w:val="es-PA"/>
-        </w:rPr>
-      </w:pPr>
-      <w:r>
-        <w:rPr>
           <w:b/>
           <w:sz w:val="28"/>
           <w:lang w:val="es-PA"/>
         </w:rPr>
+      </w:pPr>
+      <w:r>
+        <w:rPr>
+          <w:b/>
+          <w:sz w:val="28"/>
+          <w:lang w:val="es-PA"/>
+        </w:rPr>
         <w:t>Ventajas:</w:t>
       </w:r>
     </w:p>
     <w:p>
       <w:pPr>
+        <w:pStyle w:val="Normal"/>
         <w:rPr>
           <w:sz w:val="28"/>
           <w:lang w:val="es-PA"/>
@@ -140,97 +128,54 @@
           <w:lang w:val="es-PA"/>
         </w:rPr>
         <w:t xml:space="preserve">- Lenguaje de programación orientado a objetos. </w:t>
-      </w:r>
-      <w:r>
-        <w:rPr>
-          <w:sz w:val="28"/>
-          <w:lang w:val="es-PA"/>
-        </w:rPr>
         <w:br/>
-        <w:t xml:space="preserve">- Lenguaje muy didáctico, gracias a este lenguaje puedes aprender muchos otros lenguajes con gran facilidad, como C#, Java, Visual Basic, </w:t>
-      </w:r>
-      <w:proofErr w:type="spellStart"/>
-      <w:r>
-        <w:rPr>
-          <w:sz w:val="28"/>
-          <w:lang w:val="es-PA"/>
-        </w:rPr>
-        <w:t>Javascript</w:t>
-      </w:r>
-      <w:proofErr w:type="spellEnd"/>
-      <w:r>
-        <w:rPr>
-          <w:sz w:val="28"/>
-          <w:lang w:val="es-PA"/>
-        </w:rPr>
-        <w:t xml:space="preserve">, PHP, entre otros. </w:t>
-      </w:r>
-      <w:r>
-        <w:rPr>
-          <w:sz w:val="28"/>
-          <w:lang w:val="es-PA"/>
-        </w:rPr>
+        <w:t xml:space="preserve">- Lenguaje muy didáctico, gracias a este lenguaje puedes aprender muchos otros lenguajes con gran facilidad, como C#, Java, Visual Basic, Javascript, PHP, entre otros. </w:t>
         <w:br/>
         <w:t xml:space="preserve">- Es muy potente en lo que se refiere a creación de sistemas complejos, un lenguaje muy robusto. </w:t>
-      </w:r>
-      <w:r>
-        <w:rPr>
-          <w:sz w:val="28"/>
-          <w:lang w:val="es-PA"/>
-        </w:rPr>
         <w:br/>
         <w:t xml:space="preserve">- Permite elaborar aplicaciones sencillas, hasta sistemas operativos y mucho más, todo eso dependiendo del manejo del lenguaje. </w:t>
-      </w:r>
-      <w:r>
-        <w:rPr>
-          <w:sz w:val="28"/>
-          <w:lang w:val="es-PA"/>
-        </w:rPr>
         <w:br/>
         <w:t xml:space="preserve">- Actualmente, puede compilar y ejecutar código de C, ya viene con librerías para realizar esta labor. </w:t>
-      </w:r>
-      <w:r>
-        <w:rPr>
-          <w:sz w:val="28"/>
-          <w:lang w:val="es-PA"/>
-        </w:rPr>
         <w:br/>
         <w:t xml:space="preserve">- Es un lenguaje muy empleado, existen muchos tutoriales en línea, libros, códigos fuentes abiertos... hay material de sobra y basta para aprender lo necesario y mucho más con este lenguaje. </w:t>
-      </w:r>
-      <w:r>
-        <w:rPr>
-          <w:sz w:val="28"/>
-          <w:lang w:val="es-PA"/>
-        </w:rPr>
         <w:br/>
         <w:t xml:space="preserve">- Existen muchos algoritmos cuyo pseudocódigo se encuentra ya desarrollado en C++, de manera que puedes tomarlo y amoldarlo a tu solución (porque el que veas un fragmento de código no asegura que sea correcto al 100%). </w:t>
-      </w:r>
-      <w:r>
-        <w:rPr>
-          <w:sz w:val="28"/>
-          <w:lang w:val="es-PA"/>
-        </w:rPr>
         <w:br/>
       </w:r>
     </w:p>
     <w:p>
       <w:pPr>
-        <w:rPr>
-          <w:sz w:val="28"/>
-          <w:lang w:val="es-PA"/>
-        </w:rPr>
-      </w:pPr>
-    </w:p>
-    <w:p>
-      <w:pPr>
-        <w:rPr>
-          <w:sz w:val="28"/>
-          <w:lang w:val="es-PA"/>
-        </w:rPr>
-      </w:pPr>
-    </w:p>
-    <w:p>
-      <w:pPr>
+        <w:pStyle w:val="Normal"/>
+        <w:rPr>
+          <w:sz w:val="28"/>
+          <w:lang w:val="es-PA"/>
+        </w:rPr>
+      </w:pPr>
+      <w:r>
+        <w:rPr>
+          <w:sz w:val="28"/>
+          <w:lang w:val="es-PA"/>
+        </w:rPr>
+      </w:r>
+    </w:p>
+    <w:p>
+      <w:pPr>
+        <w:pStyle w:val="Normal"/>
+        <w:rPr>
+          <w:sz w:val="28"/>
+          <w:lang w:val="es-PA"/>
+        </w:rPr>
+      </w:pPr>
+      <w:r>
+        <w:rPr>
+          <w:sz w:val="28"/>
+          <w:lang w:val="es-PA"/>
+        </w:rPr>
+      </w:r>
+    </w:p>
+    <w:p>
+      <w:pPr>
+        <w:pStyle w:val="Normal"/>
         <w:rPr>
           <w:sz w:val="28"/>
           <w:lang w:val="es-PA"/>
@@ -269,6 +214,7 @@
     </w:p>
     <w:p>
       <w:pPr>
+        <w:pStyle w:val="Normal"/>
         <w:rPr>
           <w:sz w:val="28"/>
           <w:lang w:val="es-PA"/>
@@ -280,91 +226,33 @@
           <w:lang w:val="es-PA"/>
         </w:rPr>
         <w:br/>
-        <w:t xml:space="preserve">- Uso de </w:t>
-      </w:r>
-      <w:proofErr w:type="spellStart"/>
-      <w:r>
-        <w:rPr>
-          <w:sz w:val="28"/>
-          <w:lang w:val="es-PA"/>
-        </w:rPr>
-        <w:t>DLLs</w:t>
-      </w:r>
-      <w:proofErr w:type="spellEnd"/>
-      <w:r>
-        <w:rPr>
-          <w:sz w:val="28"/>
-          <w:lang w:val="es-PA"/>
-        </w:rPr>
-        <w:t xml:space="preserve"> (librerías dinámicas) muy complejo. Java y .Net han evolucionado estos conceptos manipulando las </w:t>
-      </w:r>
-      <w:proofErr w:type="spellStart"/>
-      <w:r>
-        <w:rPr>
-          <w:sz w:val="28"/>
-          <w:lang w:val="es-PA"/>
-        </w:rPr>
-        <w:t>DLLs</w:t>
-      </w:r>
-      <w:proofErr w:type="spellEnd"/>
-      <w:r>
-        <w:rPr>
-          <w:sz w:val="28"/>
-          <w:lang w:val="es-PA"/>
-        </w:rPr>
-        <w:t xml:space="preserve"> mediante los </w:t>
-      </w:r>
-      <w:proofErr w:type="spellStart"/>
-      <w:r>
-        <w:rPr>
-          <w:sz w:val="28"/>
-          <w:lang w:val="es-PA"/>
-        </w:rPr>
-        <w:t>frameworks</w:t>
-      </w:r>
-      <w:proofErr w:type="spellEnd"/>
-      <w:r>
-        <w:rPr>
-          <w:sz w:val="28"/>
-          <w:lang w:val="es-PA"/>
-        </w:rPr>
-        <w:t xml:space="preserve"> que proveen. En cambio, en C++ el desarrollador debe encargarse de cargar y liberar de memoria estas librerías, y correr los riesgos por el manejo de esta memoria. </w:t>
-      </w:r>
-      <w:r>
-        <w:rPr>
-          <w:sz w:val="28"/>
-          <w:lang w:val="es-PA"/>
-        </w:rPr>
+        <w:t xml:space="preserve">- Uso de DLLs (librerías dinámicas) muy complejo. Java y .Net han evolucionado estos conceptos manipulando las DLLs mediante los frameworks que proveen. En cambio, en C++ el desarrollador debe encargarse de cargar y liberar de memoria estas librerías, y correr los riesgos por el manejo de esta memoria. </w:t>
         <w:br/>
         <w:t xml:space="preserve">- Elaborar un sistema en C++ es como construir un rascacielos: tiene buen soporte y es robusto, pero si existen errores en los pisos inferiores toda la parte superior se viene abajo terriblemente. </w:t>
-      </w:r>
-      <w:r>
-        <w:rPr>
-          <w:sz w:val="28"/>
-          <w:lang w:val="es-PA"/>
-        </w:rPr>
         <w:br/>
         <w:t xml:space="preserve">- Manejo de punteros y memoria respecto a ello. Claro, esta también es una gran ventaja porque permite un mejor control de la memoria y una buena administración de recursos de computadora, pero la inexperiencia de los desarrolladores o la pérdida de costumbre con este tipo de variables  los lleva al desastre. </w:t>
-      </w:r>
-      <w:r>
-        <w:rPr>
-          <w:sz w:val="28"/>
-          <w:lang w:val="es-PA"/>
-        </w:rPr>
         <w:br/>
         <w:t>- No es recomendable para desarrollo de páginas Web.</w:t>
       </w:r>
     </w:p>
     <w:p>
       <w:pPr>
+        <w:pStyle w:val="Normal"/>
         <w:rPr>
           <w:sz w:val="24"/>
           <w:lang w:val="es-PA"/>
         </w:rPr>
       </w:pPr>
-    </w:p>
-    <w:p>
-      <w:pPr>
+      <w:r>
+        <w:rPr>
+          <w:sz w:val="24"/>
+          <w:lang w:val="es-PA"/>
+        </w:rPr>
+      </w:r>
+    </w:p>
+    <w:p>
+      <w:pPr>
+        <w:pStyle w:val="Normal"/>
         <w:rPr>
           <w:sz w:val="40"/>
           <w:u w:val="single"/>
@@ -382,6 +270,7 @@
     </w:p>
     <w:p>
       <w:pPr>
+        <w:pStyle w:val="Normal"/>
         <w:rPr>
           <w:sz w:val="28"/>
           <w:szCs w:val="28"/>
@@ -399,6 +288,7 @@
     </w:p>
     <w:p>
       <w:pPr>
+        <w:pStyle w:val="Normal"/>
         <w:rPr>
           <w:sz w:val="28"/>
           <w:szCs w:val="28"/>
@@ -416,6 +306,7 @@
     </w:p>
     <w:p>
       <w:pPr>
+        <w:pStyle w:val="Normal"/>
         <w:rPr>
           <w:sz w:val="28"/>
           <w:szCs w:val="28"/>
@@ -433,59 +324,102 @@
     </w:p>
     <w:p>
       <w:pPr>
+        <w:pStyle w:val="Normal"/>
         <w:jc w:val="center"/>
         <w:rPr>
           <w:sz w:val="40"/>
           <w:lang w:val="es-PA"/>
         </w:rPr>
       </w:pPr>
-    </w:p>
-    <w:p>
-      <w:pPr>
+      <w:r>
+        <w:rPr>
+          <w:sz w:val="40"/>
+          <w:lang w:val="es-PA"/>
+        </w:rPr>
+      </w:r>
+    </w:p>
+    <w:p>
+      <w:pPr>
+        <w:pStyle w:val="Normal"/>
         <w:jc w:val="center"/>
         <w:rPr>
           <w:sz w:val="40"/>
           <w:lang w:val="es-PA"/>
         </w:rPr>
       </w:pPr>
-    </w:p>
-    <w:p>
-      <w:pPr>
+      <w:r>
+        <w:rPr>
+          <w:sz w:val="40"/>
+          <w:lang w:val="es-PA"/>
+        </w:rPr>
+      </w:r>
+    </w:p>
+    <w:p>
+      <w:pPr>
+        <w:pStyle w:val="Normal"/>
         <w:jc w:val="center"/>
         <w:rPr>
           <w:sz w:val="40"/>
           <w:lang w:val="es-PA"/>
         </w:rPr>
       </w:pPr>
-    </w:p>
-    <w:p>
-      <w:pPr>
+      <w:r>
+        <w:rPr>
+          <w:sz w:val="40"/>
+          <w:lang w:val="es-PA"/>
+        </w:rPr>
+      </w:r>
+    </w:p>
+    <w:p>
+      <w:pPr>
+        <w:pStyle w:val="Normal"/>
         <w:jc w:val="center"/>
         <w:rPr>
           <w:sz w:val="40"/>
           <w:lang w:val="es-PA"/>
         </w:rPr>
       </w:pPr>
-    </w:p>
-    <w:p>
-      <w:pPr>
-        <w:rPr>
-          <w:sz w:val="40"/>
-          <w:lang w:val="es-PA"/>
-        </w:rPr>
-      </w:pPr>
-    </w:p>
-    <w:p>
-      <w:pPr>
+      <w:r>
+        <w:rPr>
+          <w:sz w:val="40"/>
+          <w:lang w:val="es-PA"/>
+        </w:rPr>
+      </w:r>
+    </w:p>
+    <w:p>
+      <w:pPr>
+        <w:pStyle w:val="Normal"/>
+        <w:rPr>
+          <w:sz w:val="40"/>
+          <w:lang w:val="es-PA"/>
+        </w:rPr>
+      </w:pPr>
+      <w:r>
+        <w:rPr>
+          <w:sz w:val="40"/>
+          <w:lang w:val="es-PA"/>
+        </w:rPr>
+      </w:r>
+    </w:p>
+    <w:p>
+      <w:pPr>
+        <w:pStyle w:val="Normal"/>
         <w:jc w:val="center"/>
         <w:rPr>
           <w:sz w:val="40"/>
           <w:lang w:val="es-PA"/>
         </w:rPr>
       </w:pPr>
-    </w:p>
-    <w:p>
-      <w:pPr>
+      <w:r>
+        <w:rPr>
+          <w:sz w:val="40"/>
+          <w:lang w:val="es-PA"/>
+        </w:rPr>
+      </w:r>
+    </w:p>
+    <w:p>
+      <w:pPr>
+        <w:pStyle w:val="Normal"/>
         <w:rPr>
           <w:sz w:val="40"/>
           <w:u w:val="single"/>
@@ -498,236 +432,281 @@
           <w:u w:val="single"/>
           <w:lang w:val="es-PA"/>
         </w:rPr>
-        <w:t>Descripción</w:t>
-      </w:r>
-      <w:r>
+        <w:t>Descripción de la Utilidad</w:t>
+      </w:r>
+    </w:p>
+    <w:p>
+      <w:pPr>
+        <w:pStyle w:val="Normal"/>
+        <w:rPr>
+          <w:sz w:val="40"/>
+          <w:lang w:val="es-PA"/>
+        </w:rPr>
+      </w:pPr>
+      <w:r>
+        <w:rPr>
+          <w:sz w:val="40"/>
+          <w:lang w:val="es-PA"/>
+        </w:rPr>
+        <w:t>El compilador tiene la utilidad de leer el código fuente (C++) y transformarlo a alfanumérico además  de ordenar las letras en alfabéticamente y sumar los números leídos.</w:t>
+      </w:r>
+    </w:p>
+    <w:p>
+      <w:pPr>
+        <w:pStyle w:val="Normal"/>
+        <w:rPr>
+          <w:sz w:val="40"/>
+          <w:lang w:val="es-PA"/>
+        </w:rPr>
+      </w:pPr>
+      <w:r>
+        <w:rPr>
+          <w:sz w:val="40"/>
+          <w:lang w:val="es-PA"/>
+        </w:rPr>
+      </w:r>
+    </w:p>
+    <w:p>
+      <w:pPr>
+        <w:pStyle w:val="Normal"/>
         <w:rPr>
           <w:sz w:val="40"/>
           <w:u w:val="single"/>
           <w:lang w:val="es-PA"/>
         </w:rPr>
-        <w:t xml:space="preserve"> de la Utilidad</w:t>
-      </w:r>
-    </w:p>
-    <w:p>
-      <w:pPr>
-        <w:rPr>
-          <w:sz w:val="40"/>
-          <w:lang w:val="es-PA"/>
-        </w:rPr>
-      </w:pPr>
-      <w:r>
-        <w:rPr>
-          <w:sz w:val="40"/>
-          <w:lang w:val="es-PA"/>
-        </w:rPr>
-        <w:t>El compilador tiene la utilidad de leer el código fuente (C++) y transformarlo a alfanumérico además  de ordenar las letras en alfabéticamente y sumar los números leídos.</w:t>
-      </w:r>
-    </w:p>
-    <w:p>
-      <w:pPr>
-        <w:rPr>
-          <w:sz w:val="40"/>
-          <w:lang w:val="es-PA"/>
-        </w:rPr>
-      </w:pPr>
-    </w:p>
-    <w:p>
-      <w:pPr>
+      </w:pPr>
+      <w:r>
         <w:rPr>
           <w:sz w:val="40"/>
           <w:u w:val="single"/>
           <w:lang w:val="es-PA"/>
         </w:rPr>
-      </w:pPr>
-      <w:r>
-        <w:rPr>
-          <w:sz w:val="40"/>
+        <w:t>Descripción de la tabla de símbolo</w:t>
+      </w:r>
+    </w:p>
+    <w:p>
+      <w:pPr>
+        <w:pStyle w:val="Normal"/>
+        <w:rPr>
+          <w:sz w:val="40"/>
+          <w:lang w:val="es-PA"/>
+        </w:rPr>
+      </w:pPr>
+      <w:r>
+        <w:rPr>
+          <w:sz w:val="40"/>
+          <w:lang w:val="es-PA"/>
+        </w:rPr>
+        <w:t xml:space="preserve">Nuestra tabla de símbolo comprende código fuente C++  y las traduce a letras que van desde a la </w:t>
+      </w:r>
+    </w:p>
+    <w:p>
+      <w:pPr>
+        <w:pStyle w:val="Normal"/>
+        <w:rPr>
+          <w:sz w:val="40"/>
+          <w:lang w:val="es-PA"/>
+        </w:rPr>
+      </w:pPr>
+      <w:r>
+        <w:rPr>
+          <w:sz w:val="40"/>
+          <w:lang w:val="es-PA"/>
+        </w:rPr>
+        <w:t>(a b c d e f g h i j k l m n o p q r s t u v w x y z) y números de la  (0,1,2,3,4,5,6,7,8,9).</w:t>
+        <w:br/>
+      </w:r>
+    </w:p>
+    <w:p>
+      <w:pPr>
+        <w:pStyle w:val="Ttulo1"/>
+        <w:rPr>
+          <w:rFonts w:ascii="Calibri" w:hAnsi="Calibri"/>
+          <w:b w:val="false"/>
+          <w:b w:val="false"/>
+          <w:bCs w:val="false"/>
+          <w:i w:val="false"/>
+          <w:caps w:val="false"/>
+          <w:smallCaps w:val="false"/>
+          <w:color w:val="000000"/>
+          <w:spacing w:val="0"/>
+          <w:sz w:val="40"/>
+          <w:szCs w:val="40"/>
           <w:u w:val="single"/>
           <w:lang w:val="es-PA"/>
         </w:rPr>
-        <w:t>Descripción de la tabla de símbolo</w:t>
-      </w:r>
-    </w:p>
-    <w:p>
-      <w:pPr>
-        <w:rPr>
-          <w:sz w:val="40"/>
-          <w:lang w:val="es-PA"/>
-        </w:rPr>
-      </w:pPr>
-      <w:r>
-        <w:rPr>
-          <w:sz w:val="40"/>
-          <w:lang w:val="es-PA"/>
-        </w:rPr>
-        <w:t xml:space="preserve">Nuestra tabla de símbolo </w:t>
-      </w:r>
-      <w:r>
-        <w:rPr>
-          <w:sz w:val="40"/>
-          <w:lang w:val="es-PA"/>
-        </w:rPr>
-        <w:t xml:space="preserve">comprende código fuente C++ </w:t>
-      </w:r>
-      <w:r>
-        <w:rPr>
-          <w:sz w:val="40"/>
-          <w:lang w:val="es-PA"/>
-        </w:rPr>
-        <w:t xml:space="preserve"> </w:t>
-      </w:r>
-      <w:r>
-        <w:rPr>
-          <w:sz w:val="40"/>
-          <w:lang w:val="es-PA"/>
-        </w:rPr>
-        <w:t xml:space="preserve">y las traduce a </w:t>
-      </w:r>
-      <w:r>
-        <w:rPr>
-          <w:sz w:val="40"/>
-          <w:lang w:val="es-PA"/>
-        </w:rPr>
-        <w:t xml:space="preserve">letras que van desde a la </w:t>
-      </w:r>
-    </w:p>
-    <w:p>
-      <w:pPr>
-        <w:rPr>
-          <w:sz w:val="40"/>
-          <w:lang w:val="es-PA"/>
-        </w:rPr>
-      </w:pPr>
-      <w:r>
-        <w:rPr>
-          <w:sz w:val="40"/>
-          <w:lang w:val="es-PA"/>
-        </w:rPr>
-        <w:t>(</w:t>
-      </w:r>
-      <w:r>
-        <w:rPr>
-          <w:sz w:val="40"/>
-          <w:lang w:val="es-PA"/>
-        </w:rPr>
-        <w:t xml:space="preserve">a b c </w:t>
-      </w:r>
-      <w:proofErr w:type="spellStart"/>
-      <w:r>
-        <w:rPr>
-          <w:sz w:val="40"/>
-          <w:lang w:val="es-PA"/>
-        </w:rPr>
-        <w:t>d</w:t>
-      </w:r>
-      <w:r>
-        <w:rPr>
-          <w:sz w:val="40"/>
-          <w:lang w:val="es-PA"/>
-        </w:rPr>
-        <w:t xml:space="preserve"> </w:t>
-      </w:r>
-      <w:r>
-        <w:rPr>
-          <w:sz w:val="40"/>
-          <w:lang w:val="es-PA"/>
-        </w:rPr>
-        <w:t>e</w:t>
-      </w:r>
-      <w:proofErr w:type="spellEnd"/>
-      <w:r>
-        <w:rPr>
-          <w:sz w:val="40"/>
-          <w:lang w:val="es-PA"/>
-        </w:rPr>
-        <w:t xml:space="preserve"> f g h i j k l m n</w:t>
-      </w:r>
-      <w:r>
-        <w:rPr>
-          <w:sz w:val="40"/>
-          <w:lang w:val="es-PA"/>
-        </w:rPr>
-        <w:t xml:space="preserve"> o p q r s t u v w x y z</w:t>
-      </w:r>
-      <w:r>
-        <w:rPr>
-          <w:sz w:val="40"/>
-          <w:lang w:val="es-PA"/>
-        </w:rPr>
-        <w:t>) y números de la  (0,1,2,3,4,5,6,7,8,9).</w:t>
-      </w:r>
-      <w:r>
-        <w:rPr>
-          <w:sz w:val="40"/>
-          <w:lang w:val="es-PA"/>
-        </w:rPr>
-        <w:br/>
-      </w:r>
-    </w:p>
-    <w:p>
-      <w:pPr>
-        <w:rPr>
-          <w:sz w:val="40"/>
-          <w:lang w:val="es-PA"/>
-        </w:rPr>
-      </w:pPr>
-    </w:p>
-    <w:p>
-      <w:pPr>
-        <w:rPr>
-          <w:sz w:val="40"/>
-          <w:lang w:val="es-PA"/>
-        </w:rPr>
-      </w:pPr>
-    </w:p>
-    <w:p>
-      <w:pPr>
-        <w:rPr>
-          <w:sz w:val="40"/>
-          <w:lang w:val="es-PA"/>
-        </w:rPr>
-      </w:pPr>
-    </w:p>
-    <w:p>
-      <w:pPr>
-        <w:rPr>
-          <w:sz w:val="40"/>
-          <w:lang w:val="es-PA"/>
-        </w:rPr>
-      </w:pPr>
-    </w:p>
-    <w:p>
-      <w:pPr>
-        <w:rPr>
-          <w:sz w:val="40"/>
-          <w:lang w:val="es-PA"/>
-        </w:rPr>
-      </w:pPr>
-    </w:p>
-    <w:p>
-      <w:pPr>
-        <w:rPr>
-          <w:sz w:val="40"/>
-          <w:lang w:val="es-PA"/>
-        </w:rPr>
-      </w:pPr>
-    </w:p>
-    <w:p>
-      <w:pPr>
+      </w:pPr>
+      <w:r>
+        <w:rPr>
+          <w:rFonts w:ascii="Calibri" w:hAnsi="Calibri"/>
+          <w:b w:val="false"/>
+          <w:bCs w:val="false"/>
+          <w:i w:val="false"/>
+          <w:caps w:val="false"/>
+          <w:smallCaps w:val="false"/>
+          <w:color w:val="000000"/>
+          <w:spacing w:val="0"/>
+          <w:sz w:val="40"/>
+          <w:szCs w:val="40"/>
+          <w:u w:val="single"/>
+          <w:lang w:val="es-PA"/>
+        </w:rPr>
+        <w:t>Manejo de errores</w:t>
+      </w:r>
+    </w:p>
+    <w:p>
+      <w:pPr>
+        <w:pStyle w:val="Cuerpodetexto"/>
+        <w:widowControl/>
+        <w:spacing w:before="0" w:after="240"/>
+        <w:ind w:left="0" w:right="0" w:hanging="0"/>
+        <w:rPr>
+          <w:rFonts w:ascii="Calibri" w:hAnsi="Calibri"/>
+          <w:b w:val="false"/>
+          <w:i w:val="false"/>
+          <w:caps w:val="false"/>
+          <w:smallCaps w:val="false"/>
+          <w:color w:val="000000"/>
+          <w:spacing w:val="0"/>
+          <w:sz w:val="40"/>
+          <w:szCs w:val="40"/>
+        </w:rPr>
+      </w:pPr>
+      <w:r>
+        <w:rPr>
+          <w:rFonts w:ascii="Calibri" w:hAnsi="Calibri"/>
+          <w:b w:val="false"/>
+          <w:i w:val="false"/>
+          <w:caps w:val="false"/>
+          <w:smallCaps w:val="false"/>
+          <w:color w:val="000000"/>
+          <w:spacing w:val="0"/>
+          <w:sz w:val="40"/>
+          <w:szCs w:val="40"/>
+        </w:rPr>
+        <w:t>El compilador manejo 2 tipos de errores en el programa:</w:t>
+      </w:r>
+    </w:p>
+    <w:p>
+      <w:pPr>
+        <w:pStyle w:val="Cuerpodetexto"/>
+        <w:widowControl/>
+        <w:numPr>
+          <w:ilvl w:val="0"/>
+          <w:numId w:val="1"/>
+        </w:numPr>
+        <w:tabs>
+          <w:tab w:val="left" w:pos="0" w:leader="none"/>
+        </w:tabs>
+        <w:spacing w:before="0" w:after="0"/>
+        <w:ind w:left="707" w:hanging="0"/>
+        <w:rPr>
+          <w:rFonts w:ascii="Calibri" w:hAnsi="Calibri"/>
+          <w:b w:val="false"/>
+          <w:i w:val="false"/>
+          <w:caps w:val="false"/>
+          <w:smallCaps w:val="false"/>
+          <w:color w:val="000000"/>
+          <w:spacing w:val="0"/>
+          <w:sz w:val="40"/>
+          <w:szCs w:val="40"/>
+        </w:rPr>
+      </w:pPr>
+      <w:r>
+        <w:rPr>
+          <w:rFonts w:ascii="Calibri" w:hAnsi="Calibri"/>
+          <w:b w:val="false"/>
+          <w:i w:val="false"/>
+          <w:caps w:val="false"/>
+          <w:smallCaps w:val="false"/>
+          <w:color w:val="000000"/>
+          <w:spacing w:val="0"/>
+          <w:sz w:val="40"/>
+          <w:szCs w:val="40"/>
+        </w:rPr>
+        <w:t>Si el usuario introduce una cadena vacía, el compilador manda un mensaje al usuario y le pide reintroducir una cadena valida.</w:t>
+      </w:r>
+    </w:p>
+    <w:p>
+      <w:pPr>
+        <w:pStyle w:val="Cuerpodetexto"/>
+        <w:widowControl/>
+        <w:numPr>
+          <w:ilvl w:val="0"/>
+          <w:numId w:val="1"/>
+        </w:numPr>
+        <w:tabs>
+          <w:tab w:val="left" w:pos="0" w:leader="none"/>
+        </w:tabs>
+        <w:spacing w:before="0" w:after="0"/>
+        <w:ind w:left="707" w:hanging="0"/>
+        <w:rPr>
+          <w:rFonts w:ascii="Calibri" w:hAnsi="Calibri"/>
+          <w:b w:val="false"/>
+          <w:i w:val="false"/>
+          <w:caps w:val="false"/>
+          <w:smallCaps w:val="false"/>
+          <w:color w:val="000000"/>
+          <w:spacing w:val="0"/>
+          <w:sz w:val="40"/>
+          <w:szCs w:val="40"/>
+        </w:rPr>
+      </w:pPr>
+      <w:r>
+        <w:rPr>
+          <w:rFonts w:ascii="Calibri" w:hAnsi="Calibri"/>
+          <w:b w:val="false"/>
+          <w:i w:val="false"/>
+          <w:caps w:val="false"/>
+          <w:smallCaps w:val="false"/>
+          <w:color w:val="000000"/>
+          <w:spacing w:val="0"/>
+          <w:sz w:val="40"/>
+          <w:szCs w:val="40"/>
+        </w:rPr>
+        <w:t>Si el usuario introduce algún símbolo que no está presente en la tabla (+,-,*,!,",#,$,%,etc), el compilador detiene la lectura de la cadena y manda un mensaje de error al usuario (Ejemplo: El caracter '+' no es un caracter válido) y pide al usuario introducir una cadena válida.</w:t>
+      </w:r>
+    </w:p>
+    <w:p>
+      <w:pPr>
+        <w:pStyle w:val="Normal"/>
+        <w:rPr>
+          <w:sz w:val="40"/>
+          <w:lang w:val="es-PA"/>
+        </w:rPr>
+      </w:pPr>
+      <w:r>
+        <w:rPr>
+          <w:sz w:val="40"/>
+          <w:lang w:val="es-PA"/>
+        </w:rPr>
+      </w:r>
+    </w:p>
+    <w:p>
+      <w:pPr>
+        <w:pStyle w:val="Normal"/>
         <w:rPr>
           <w:sz w:val="40"/>
           <w:lang w:val="es-PA"/>
         </w:rPr>
       </w:pPr>
       <w:bookmarkStart w:id="0" w:name="_GoBack"/>
-      <w:bookmarkEnd w:id="0"/>
-    </w:p>
-    <w:p>
-      <w:pPr>
+      <w:bookmarkStart w:id="1" w:name="_GoBack"/>
+      <w:bookmarkEnd w:id="1"/>
+      <w:r>
+        <w:rPr>
+          <w:sz w:val="40"/>
+          <w:lang w:val="es-PA"/>
+        </w:rPr>
+      </w:r>
+    </w:p>
+    <w:p>
+      <w:pPr>
+        <w:pStyle w:val="Normal"/>
         <w:jc w:val="center"/>
         <w:rPr>
           <w:b/>
+          <w:b/>
           <w:sz w:val="40"/>
           <w:u w:val="single"/>
           <w:lang w:val="es-PA"/>
@@ -740,34 +719,35 @@
           <w:u w:val="single"/>
           <w:lang w:val="es-PA"/>
         </w:rPr>
-        <w:lastRenderedPageBreak/>
         <w:t>Diagrama T</w:t>
       </w:r>
     </w:p>
     <w:p>
       <w:pPr>
+        <w:pStyle w:val="Normal"/>
         <w:jc w:val="center"/>
         <w:rPr>
           <w:sz w:val="40"/>
           <w:lang w:val="es-PA"/>
         </w:rPr>
       </w:pPr>
-    </w:p>
-    <w:p>
-      <w:pPr>
+      <w:r>
+        <w:rPr>
+          <w:sz w:val="40"/>
+          <w:lang w:val="es-PA"/>
+        </w:rPr>
+      </w:r>
+    </w:p>
+    <w:p>
+      <w:pPr>
+        <w:pStyle w:val="Normal"/>
+        <w:spacing w:before="0" w:after="160"/>
         <w:jc w:val="center"/>
-        <w:rPr>
-          <w:sz w:val="40"/>
-          <w:lang w:val="es-PA"/>
-        </w:rPr>
-      </w:pPr>
-      <w:r>
-        <w:rPr>
-          <w:noProof/>
-          <w:lang w:val="es-PA" w:eastAsia="es-PA"/>
-        </w:rPr>
+        <w:rPr/>
+      </w:pPr>
+      <w:r>
         <w:drawing>
-          <wp:anchor distT="0" distB="0" distL="114300" distR="114300" simplePos="0" relativeHeight="251664384" behindDoc="0" locked="0" layoutInCell="1" allowOverlap="1" wp14:anchorId="2F56D70B" wp14:editId="31849EE2">
+          <wp:anchor behindDoc="0" distT="0" distB="0" distL="114300" distR="114300" simplePos="0" locked="0" layoutInCell="1" allowOverlap="1" relativeHeight="2">
             <wp:simplePos x="0" y="0"/>
             <wp:positionH relativeFrom="margin">
               <wp:align>center</wp:align>
@@ -778,7 +758,7 @@
             <wp:extent cx="4729480" cy="2552700"/>
             <wp:effectExtent l="0" t="0" r="0" b="0"/>
             <wp:wrapSquare wrapText="bothSides"/>
-            <wp:docPr id="1" name="Picture 1"/>
+            <wp:docPr id="1" name="Picture 1" descr=""/>
             <wp:cNvGraphicFramePr>
               <a:graphicFrameLocks xmlns:a="http://schemas.openxmlformats.org/drawingml/2006/main" noChangeAspect="1"/>
             </wp:cNvGraphicFramePr>
@@ -786,19 +766,17 @@
               <a:graphicData uri="http://schemas.openxmlformats.org/drawingml/2006/picture">
                 <pic:pic xmlns:pic="http://schemas.openxmlformats.org/drawingml/2006/picture">
                   <pic:nvPicPr>
-                    <pic:cNvPr id="1" name=""/>
-                    <pic:cNvPicPr/>
+                    <pic:cNvPr id="1" name="Picture 1" descr=""/>
+                    <pic:cNvPicPr>
+                      <a:picLocks noChangeAspect="1" noChangeArrowheads="1"/>
+                    </pic:cNvPicPr>
                   </pic:nvPicPr>
-                  <pic:blipFill rotWithShape="1">
-                    <a:blip r:embed="rId4">
-                      <a:extLst>
-                        <a:ext uri="{28A0092B-C50C-407E-A947-70E740481C1C}">
-                          <a14:useLocalDpi xmlns:a14="http://schemas.microsoft.com/office/drawing/2010/main" val="0"/>
-                        </a:ext>
-                      </a:extLst>
-                    </a:blip>
-                    <a:srcRect l="35096" t="32194" r="34616" b="38747"/>
-                    <a:stretch/>
+                  <pic:blipFill>
+                    <a:blip r:embed="rId2"/>
+                    <a:srcRect l="35100" t="32195" r="34622" b="38754"/>
+                    <a:stretch>
+                      <a:fillRect/>
+                    </a:stretch>
                   </pic:blipFill>
                   <pic:spPr bwMode="auto">
                     <a:xfrm>
@@ -808,14 +786,6 @@
                     <a:prstGeom prst="rect">
                       <a:avLst/>
                     </a:prstGeom>
-                    <a:ln>
-                      <a:noFill/>
-                    </a:ln>
-                    <a:extLst>
-                      <a:ext uri="{53640926-AAD7-44D8-BBD7-CCE9431645EC}">
-                        <a14:shadowObscured xmlns:a14="http://schemas.microsoft.com/office/drawing/2010/main"/>
-                      </a:ext>
-                    </a:extLst>
                   </pic:spPr>
                 </pic:pic>
               </a:graphicData>
@@ -825,54 +795,290 @@
       </w:r>
       <w:r>
         <w:rPr>
-          <w:rFonts w:ascii="Helvetica" w:hAnsi="Helvetica" w:cs="Helvetica"/>
+          <w:rFonts w:cs="Helvetica" w:ascii="Helvetica" w:hAnsi="Helvetica"/>
           <w:color w:val="656E7F"/>
           <w:sz w:val="27"/>
           <w:szCs w:val="27"/>
-          <w:shd w:val="clear" w:color="auto" w:fill="FFFFFF"/>
-          <w:lang w:val="es-PA"/>
-        </w:rPr>
-        <w:t>    </w:t>
+          <w:shd w:fill="FFFFFF" w:val="clear"/>
+          <w:lang w:val="es-PA"/>
+        </w:rPr>
+        <w:t> </w:t>
+      </w:r>
+      <w:r>
+        <w:rPr>
+          <w:rFonts w:cs="Helvetica" w:ascii="Helvetica" w:hAnsi="Helvetica"/>
+          <w:color w:val="656E7F"/>
+          <w:sz w:val="27"/>
+          <w:szCs w:val="27"/>
+          <w:shd w:fill="FFFFFF" w:val="clear"/>
+          <w:lang w:val="es-PA"/>
+        </w:rPr>
+        <w:t>   </w:t>
       </w:r>
     </w:p>
     <w:sectPr>
+      <w:type w:val="nextPage"/>
       <w:pgSz w:w="12240" w:h="15840"/>
-      <w:pgMar w:top="1440" w:right="1440" w:bottom="1440" w:left="1440" w:header="720" w:footer="720" w:gutter="0"/>
-      <w:cols w:space="720"/>
-      <w:docGrid w:linePitch="360"/>
+      <w:pgMar w:left="1440" w:right="1440" w:header="0" w:top="1440" w:footer="0" w:bottom="1440" w:gutter="0"/>
+      <w:pgNumType w:fmt="decimal"/>
+      <w:formProt w:val="false"/>
+      <w:textDirection w:val="lrTb"/>
+      <w:docGrid w:type="default" w:linePitch="360" w:charSpace="4096"/>
     </w:sectPr>
   </w:body>
 </w:document>
 </file>
 
+<file path=word/numbering.xml><?xml version="1.0" encoding="utf-8"?>
+<w:numbering xmlns:w="http://schemas.openxmlformats.org/wordprocessingml/2006/main" xmlns:o="urn:schemas-microsoft-com:office:office" xmlns:r="http://schemas.openxmlformats.org/officeDocument/2006/relationships" xmlns:v="urn:schemas-microsoft-com:vml">
+  <w:abstractNum w:abstractNumId="1">
+    <w:lvl w:ilvl="0">
+      <w:start w:val="1"/>
+      <w:numFmt w:val="decimal"/>
+      <w:suff w:val="nothing"/>
+      <w:lvlText w:val="%1."/>
+      <w:lvlJc w:val="left"/>
+      <w:pPr>
+        <w:tabs>
+          <w:tab w:val="num" w:pos="707"/>
+        </w:tabs>
+        <w:ind w:left="707" w:hanging="0"/>
+      </w:pPr>
+      <w:rPr/>
+    </w:lvl>
+    <w:lvl w:ilvl="1">
+      <w:start w:val="1"/>
+      <w:numFmt w:val="decimal"/>
+      <w:lvlText w:val="%2."/>
+      <w:lvlJc w:val="left"/>
+      <w:pPr>
+        <w:tabs>
+          <w:tab w:val="num" w:pos="1414"/>
+        </w:tabs>
+        <w:ind w:left="1414" w:hanging="283"/>
+      </w:pPr>
+      <w:rPr/>
+    </w:lvl>
+    <w:lvl w:ilvl="2">
+      <w:start w:val="1"/>
+      <w:numFmt w:val="decimal"/>
+      <w:lvlText w:val="%3."/>
+      <w:lvlJc w:val="left"/>
+      <w:pPr>
+        <w:tabs>
+          <w:tab w:val="num" w:pos="2121"/>
+        </w:tabs>
+        <w:ind w:left="2121" w:hanging="283"/>
+      </w:pPr>
+      <w:rPr/>
+    </w:lvl>
+    <w:lvl w:ilvl="3">
+      <w:start w:val="1"/>
+      <w:numFmt w:val="decimal"/>
+      <w:lvlText w:val="%4."/>
+      <w:lvlJc w:val="left"/>
+      <w:pPr>
+        <w:tabs>
+          <w:tab w:val="num" w:pos="2828"/>
+        </w:tabs>
+        <w:ind w:left="2828" w:hanging="283"/>
+      </w:pPr>
+      <w:rPr/>
+    </w:lvl>
+    <w:lvl w:ilvl="4">
+      <w:start w:val="1"/>
+      <w:numFmt w:val="decimal"/>
+      <w:lvlText w:val="%5."/>
+      <w:lvlJc w:val="left"/>
+      <w:pPr>
+        <w:tabs>
+          <w:tab w:val="num" w:pos="3535"/>
+        </w:tabs>
+        <w:ind w:left="3535" w:hanging="283"/>
+      </w:pPr>
+      <w:rPr/>
+    </w:lvl>
+    <w:lvl w:ilvl="5">
+      <w:start w:val="1"/>
+      <w:numFmt w:val="decimal"/>
+      <w:lvlText w:val="%6."/>
+      <w:lvlJc w:val="left"/>
+      <w:pPr>
+        <w:tabs>
+          <w:tab w:val="num" w:pos="4242"/>
+        </w:tabs>
+        <w:ind w:left="4242" w:hanging="283"/>
+      </w:pPr>
+      <w:rPr/>
+    </w:lvl>
+    <w:lvl w:ilvl="6">
+      <w:start w:val="1"/>
+      <w:numFmt w:val="decimal"/>
+      <w:lvlText w:val="%7."/>
+      <w:lvlJc w:val="left"/>
+      <w:pPr>
+        <w:tabs>
+          <w:tab w:val="num" w:pos="4949"/>
+        </w:tabs>
+        <w:ind w:left="4949" w:hanging="283"/>
+      </w:pPr>
+      <w:rPr/>
+    </w:lvl>
+    <w:lvl w:ilvl="7">
+      <w:start w:val="1"/>
+      <w:numFmt w:val="decimal"/>
+      <w:lvlText w:val="%8."/>
+      <w:lvlJc w:val="left"/>
+      <w:pPr>
+        <w:tabs>
+          <w:tab w:val="num" w:pos="5656"/>
+        </w:tabs>
+        <w:ind w:left="5656" w:hanging="283"/>
+      </w:pPr>
+      <w:rPr/>
+    </w:lvl>
+    <w:lvl w:ilvl="8">
+      <w:start w:val="1"/>
+      <w:numFmt w:val="decimal"/>
+      <w:lvlText w:val="%9."/>
+      <w:lvlJc w:val="left"/>
+      <w:pPr>
+        <w:tabs>
+          <w:tab w:val="num" w:pos="6363"/>
+        </w:tabs>
+        <w:ind w:left="6363" w:hanging="283"/>
+      </w:pPr>
+      <w:rPr/>
+    </w:lvl>
+  </w:abstractNum>
+  <w:abstractNum w:abstractNumId="2">
+    <w:lvl w:ilvl="0">
+      <w:start w:val="1"/>
+      <w:pStyle w:val="Ttulo1"/>
+      <w:numFmt w:val="none"/>
+      <w:suff w:val="nothing"/>
+      <w:lvlText w:val=""/>
+      <w:lvlJc w:val="left"/>
+      <w:pPr>
+        <w:ind w:left="0" w:hanging="0"/>
+      </w:pPr>
+    </w:lvl>
+    <w:lvl w:ilvl="1">
+      <w:start w:val="1"/>
+      <w:numFmt w:val="none"/>
+      <w:suff w:val="nothing"/>
+      <w:lvlText w:val=""/>
+      <w:lvlJc w:val="left"/>
+      <w:pPr>
+        <w:ind w:left="0" w:hanging="0"/>
+      </w:pPr>
+    </w:lvl>
+    <w:lvl w:ilvl="2">
+      <w:start w:val="1"/>
+      <w:numFmt w:val="none"/>
+      <w:suff w:val="nothing"/>
+      <w:lvlText w:val=""/>
+      <w:lvlJc w:val="left"/>
+      <w:pPr>
+        <w:ind w:left="0" w:hanging="0"/>
+      </w:pPr>
+    </w:lvl>
+    <w:lvl w:ilvl="3">
+      <w:start w:val="1"/>
+      <w:numFmt w:val="none"/>
+      <w:suff w:val="nothing"/>
+      <w:lvlText w:val=""/>
+      <w:lvlJc w:val="left"/>
+      <w:pPr>
+        <w:ind w:left="0" w:hanging="0"/>
+      </w:pPr>
+    </w:lvl>
+    <w:lvl w:ilvl="4">
+      <w:start w:val="1"/>
+      <w:numFmt w:val="none"/>
+      <w:suff w:val="nothing"/>
+      <w:lvlText w:val=""/>
+      <w:lvlJc w:val="left"/>
+      <w:pPr>
+        <w:ind w:left="0" w:hanging="0"/>
+      </w:pPr>
+    </w:lvl>
+    <w:lvl w:ilvl="5">
+      <w:start w:val="1"/>
+      <w:numFmt w:val="none"/>
+      <w:suff w:val="nothing"/>
+      <w:lvlText w:val=""/>
+      <w:lvlJc w:val="left"/>
+      <w:pPr>
+        <w:ind w:left="0" w:hanging="0"/>
+      </w:pPr>
+    </w:lvl>
+    <w:lvl w:ilvl="6">
+      <w:start w:val="1"/>
+      <w:numFmt w:val="none"/>
+      <w:suff w:val="nothing"/>
+      <w:lvlText w:val=""/>
+      <w:lvlJc w:val="left"/>
+      <w:pPr>
+        <w:ind w:left="0" w:hanging="0"/>
+      </w:pPr>
+    </w:lvl>
+    <w:lvl w:ilvl="7">
+      <w:start w:val="1"/>
+      <w:numFmt w:val="none"/>
+      <w:suff w:val="nothing"/>
+      <w:lvlText w:val=""/>
+      <w:lvlJc w:val="left"/>
+      <w:pPr>
+        <w:ind w:left="0" w:hanging="0"/>
+      </w:pPr>
+    </w:lvl>
+    <w:lvl w:ilvl="8">
+      <w:start w:val="1"/>
+      <w:numFmt w:val="none"/>
+      <w:suff w:val="nothing"/>
+      <w:lvlText w:val=""/>
+      <w:lvlJc w:val="left"/>
+      <w:pPr>
+        <w:ind w:left="0" w:hanging="0"/>
+      </w:pPr>
+    </w:lvl>
+  </w:abstractNum>
+  <w:num w:numId="1">
+    <w:abstractNumId w:val="1"/>
+  </w:num>
+  <w:num w:numId="2">
+    <w:abstractNumId w:val="2"/>
+  </w:num>
+</w:numbering>
+</file>
+
 <file path=word/styles.xml><?xml version="1.0" encoding="utf-8"?>
-<w:styles xmlns:mc="http://schemas.openxmlformats.org/markup-compatibility/2006" xmlns:r="http://schemas.openxmlformats.org/officeDocument/2006/relationships" xmlns:w="http://schemas.openxmlformats.org/wordprocessingml/2006/main" xmlns:w14="http://schemas.microsoft.com/office/word/2010/wordml" xmlns:w15="http://schemas.microsoft.com/office/word/2012/wordml" mc:Ignorable="w14 w15">
+<w:styles xmlns:w="http://schemas.openxmlformats.org/wordprocessingml/2006/main" xmlns:w14="http://schemas.microsoft.com/office/word/2010/wordml" xmlns:mc="http://schemas.openxmlformats.org/markup-compatibility/2006" mc:Ignorable="w14">
   <w:docDefaults>
     <w:rPrDefault>
       <w:rPr>
-        <w:rFonts w:asciiTheme="minorHAnsi" w:eastAsiaTheme="minorHAnsi" w:hAnsiTheme="minorHAnsi" w:cstheme="minorBidi"/>
+        <w:rFonts w:ascii="Calibri" w:hAnsi="Calibri" w:eastAsia="Calibri" w:cs="" w:asciiTheme="minorHAnsi" w:cstheme="minorBidi" w:eastAsiaTheme="minorHAnsi" w:hAnsiTheme="minorHAnsi"/>
         <w:sz w:val="22"/>
         <w:szCs w:val="22"/>
         <w:lang w:val="en-US" w:eastAsia="en-US" w:bidi="ar-SA"/>
       </w:rPr>
     </w:rPrDefault>
     <w:pPrDefault>
-      <w:pPr>
-        <w:spacing w:after="160" w:line="259" w:lineRule="auto"/>
-      </w:pPr>
+      <w:pPr/>
     </w:pPrDefault>
   </w:docDefaults>
   <w:latentStyles w:defLockedState="0" w:defUIPriority="99" w:defSemiHidden="0" w:defUnhideWhenUsed="0" w:defQFormat="0" w:count="371">
     <w:lsdException w:name="Normal" w:uiPriority="0" w:qFormat="1"/>
     <w:lsdException w:name="heading 1" w:uiPriority="9" w:qFormat="1"/>
-    <w:lsdException w:name="heading 2" w:semiHidden="1" w:uiPriority="9" w:unhideWhenUsed="1" w:qFormat="1"/>
-    <w:lsdException w:name="heading 3" w:semiHidden="1" w:uiPriority="9" w:unhideWhenUsed="1" w:qFormat="1"/>
-    <w:lsdException w:name="heading 4" w:semiHidden="1" w:uiPriority="9" w:unhideWhenUsed="1" w:qFormat="1"/>
-    <w:lsdException w:name="heading 5" w:semiHidden="1" w:uiPriority="9" w:unhideWhenUsed="1" w:qFormat="1"/>
-    <w:lsdException w:name="heading 6" w:semiHidden="1" w:uiPriority="9" w:unhideWhenUsed="1" w:qFormat="1"/>
-    <w:lsdException w:name="heading 7" w:semiHidden="1" w:uiPriority="9" w:unhideWhenUsed="1" w:qFormat="1"/>
-    <w:lsdException w:name="heading 8" w:semiHidden="1" w:uiPriority="9" w:unhideWhenUsed="1" w:qFormat="1"/>
-    <w:lsdException w:name="heading 9" w:semiHidden="1" w:uiPriority="9" w:unhideWhenUsed="1" w:qFormat="1"/>
+    <w:lsdException w:name="heading 2" w:uiPriority="9" w:semiHidden="1" w:unhideWhenUsed="1" w:qFormat="1"/>
+    <w:lsdException w:name="heading 3" w:uiPriority="9" w:semiHidden="1" w:unhideWhenUsed="1" w:qFormat="1"/>
+    <w:lsdException w:name="heading 4" w:uiPriority="9" w:semiHidden="1" w:unhideWhenUsed="1" w:qFormat="1"/>
+    <w:lsdException w:name="heading 5" w:uiPriority="9" w:semiHidden="1" w:unhideWhenUsed="1" w:qFormat="1"/>
+    <w:lsdException w:name="heading 6" w:uiPriority="9" w:semiHidden="1" w:unhideWhenUsed="1" w:qFormat="1"/>
+    <w:lsdException w:name="heading 7" w:uiPriority="9" w:semiHidden="1" w:unhideWhenUsed="1" w:qFormat="1"/>
+    <w:lsdException w:name="heading 8" w:uiPriority="9" w:semiHidden="1" w:unhideWhenUsed="1" w:qFormat="1"/>
+    <w:lsdException w:name="heading 9" w:uiPriority="9" w:semiHidden="1" w:unhideWhenUsed="1" w:qFormat="1"/>
     <w:lsdException w:name="index 1" w:semiHidden="1" w:unhideWhenUsed="1"/>
     <w:lsdException w:name="index 2" w:semiHidden="1" w:unhideWhenUsed="1"/>
     <w:lsdException w:name="index 3" w:semiHidden="1" w:unhideWhenUsed="1"/>
@@ -882,22 +1088,22 @@
     <w:lsdException w:name="index 7" w:semiHidden="1" w:unhideWhenUsed="1"/>
     <w:lsdException w:name="index 8" w:semiHidden="1" w:unhideWhenUsed="1"/>
     <w:lsdException w:name="index 9" w:semiHidden="1" w:unhideWhenUsed="1"/>
-    <w:lsdException w:name="toc 1" w:semiHidden="1" w:uiPriority="39" w:unhideWhenUsed="1"/>
-    <w:lsdException w:name="toc 2" w:semiHidden="1" w:uiPriority="39" w:unhideWhenUsed="1"/>
-    <w:lsdException w:name="toc 3" w:semiHidden="1" w:uiPriority="39" w:unhideWhenUsed="1"/>
-    <w:lsdException w:name="toc 4" w:semiHidden="1" w:uiPriority="39" w:unhideWhenUsed="1"/>
-    <w:lsdException w:name="toc 5" w:semiHidden="1" w:uiPriority="39" w:unhideWhenUsed="1"/>
-    <w:lsdException w:name="toc 6" w:semiHidden="1" w:uiPriority="39" w:unhideWhenUsed="1"/>
-    <w:lsdException w:name="toc 7" w:semiHidden="1" w:uiPriority="39" w:unhideWhenUsed="1"/>
-    <w:lsdException w:name="toc 8" w:semiHidden="1" w:uiPriority="39" w:unhideWhenUsed="1"/>
-    <w:lsdException w:name="toc 9" w:semiHidden="1" w:uiPriority="39" w:unhideWhenUsed="1"/>
+    <w:lsdException w:name="toc 1" w:uiPriority="39" w:semiHidden="1" w:unhideWhenUsed="1"/>
+    <w:lsdException w:name="toc 2" w:uiPriority="39" w:semiHidden="1" w:unhideWhenUsed="1"/>
+    <w:lsdException w:name="toc 3" w:uiPriority="39" w:semiHidden="1" w:unhideWhenUsed="1"/>
+    <w:lsdException w:name="toc 4" w:uiPriority="39" w:semiHidden="1" w:unhideWhenUsed="1"/>
+    <w:lsdException w:name="toc 5" w:uiPriority="39" w:semiHidden="1" w:unhideWhenUsed="1"/>
+    <w:lsdException w:name="toc 6" w:uiPriority="39" w:semiHidden="1" w:unhideWhenUsed="1"/>
+    <w:lsdException w:name="toc 7" w:uiPriority="39" w:semiHidden="1" w:unhideWhenUsed="1"/>
+    <w:lsdException w:name="toc 8" w:uiPriority="39" w:semiHidden="1" w:unhideWhenUsed="1"/>
+    <w:lsdException w:name="toc 9" w:uiPriority="39" w:semiHidden="1" w:unhideWhenUsed="1"/>
     <w:lsdException w:name="Normal Indent" w:semiHidden="1" w:unhideWhenUsed="1"/>
     <w:lsdException w:name="footnote text" w:semiHidden="1" w:unhideWhenUsed="1"/>
     <w:lsdException w:name="annotation text" w:semiHidden="1" w:unhideWhenUsed="1"/>
     <w:lsdException w:name="header" w:semiHidden="1" w:unhideWhenUsed="1"/>
     <w:lsdException w:name="footer" w:semiHidden="1" w:unhideWhenUsed="1"/>
     <w:lsdException w:name="index heading" w:semiHidden="1" w:unhideWhenUsed="1"/>
-    <w:lsdException w:name="caption" w:semiHidden="1" w:uiPriority="35" w:unhideWhenUsed="1" w:qFormat="1"/>
+    <w:lsdException w:name="caption" w:uiPriority="35" w:semiHidden="1" w:unhideWhenUsed="1" w:qFormat="1"/>
     <w:lsdException w:name="table of figures" w:semiHidden="1" w:unhideWhenUsed="1"/>
     <w:lsdException w:name="envelope address" w:semiHidden="1" w:unhideWhenUsed="1"/>
     <w:lsdException w:name="envelope return" w:semiHidden="1" w:unhideWhenUsed="1"/>
@@ -928,7 +1134,7 @@
     <w:lsdException w:name="Title" w:uiPriority="10" w:qFormat="1"/>
     <w:lsdException w:name="Closing" w:semiHidden="1" w:unhideWhenUsed="1"/>
     <w:lsdException w:name="Signature" w:semiHidden="1" w:unhideWhenUsed="1"/>
-    <w:lsdException w:name="Default Paragraph Font" w:semiHidden="1" w:uiPriority="1" w:unhideWhenUsed="1"/>
+    <w:lsdException w:name="Default Paragraph Font" w:uiPriority="1" w:semiHidden="1" w:unhideWhenUsed="1"/>
     <w:lsdException w:name="Body Text" w:semiHidden="1" w:unhideWhenUsed="1"/>
     <w:lsdException w:name="Body Text Indent" w:semiHidden="1" w:unhideWhenUsed="1"/>
     <w:lsdException w:name="List Continue" w:semiHidden="1" w:unhideWhenUsed="1"/>
@@ -1128,8 +1334,8 @@
     <w:lsdException w:name="Subtle Reference" w:uiPriority="31" w:qFormat="1"/>
     <w:lsdException w:name="Intense Reference" w:uiPriority="32" w:qFormat="1"/>
     <w:lsdException w:name="Book Title" w:uiPriority="33" w:qFormat="1"/>
-    <w:lsdException w:name="Bibliography" w:semiHidden="1" w:uiPriority="37" w:unhideWhenUsed="1"/>
-    <w:lsdException w:name="TOC Heading" w:semiHidden="1" w:uiPriority="39" w:unhideWhenUsed="1" w:qFormat="1"/>
+    <w:lsdException w:name="Bibliography" w:uiPriority="37" w:semiHidden="1" w:unhideWhenUsed="1"/>
+    <w:lsdException w:name="TOC Heading" w:uiPriority="39" w:semiHidden="1" w:unhideWhenUsed="1" w:qFormat="1"/>
     <w:lsdException w:name="Plain Table 1" w:uiPriority="41"/>
     <w:lsdException w:name="Plain Table 2" w:uiPriority="42"/>
     <w:lsdException w:name="Plain Table 3" w:uiPriority="43"/>
@@ -1235,15 +1441,161 @@
     <w:lsdException w:name="List Table 6 Colorful Accent 6" w:uiPriority="51"/>
     <w:lsdException w:name="List Table 7 Colorful Accent 6" w:uiPriority="52"/>
   </w:latentStyles>
-  <w:style w:type="paragraph" w:default="1" w:styleId="Normal">
+  <w:style w:type="paragraph" w:styleId="Normal" w:default="1">
     <w:name w:val="Normal"/>
     <w:qFormat/>
+    <w:pPr>
+      <w:widowControl/>
+      <w:bidi w:val="0"/>
+      <w:spacing w:lineRule="auto" w:line="259" w:before="0" w:after="160"/>
+      <w:jc w:val="left"/>
+    </w:pPr>
+    <w:rPr>
+      <w:rFonts w:ascii="Calibri" w:hAnsi="Calibri" w:eastAsia="Calibri" w:cs="" w:asciiTheme="minorHAnsi" w:cstheme="minorBidi" w:eastAsiaTheme="minorHAnsi" w:hAnsiTheme="minorHAnsi"/>
+      <w:color w:val="auto"/>
+      <w:kern w:val="0"/>
+      <w:sz w:val="22"/>
+      <w:szCs w:val="22"/>
+      <w:lang w:val="en-US" w:eastAsia="en-US" w:bidi="ar-SA"/>
+    </w:rPr>
   </w:style>
-  <w:style w:type="character" w:default="1" w:styleId="Fuentedeprrafopredeter">
+  <w:style w:type="paragraph" w:styleId="Ttulo1">
+    <w:name w:val="Heading 1"/>
+    <w:basedOn w:val="Ttulo"/>
+    <w:next w:val="Cuerpodetexto"/>
+    <w:qFormat/>
+    <w:pPr>
+      <w:spacing w:before="240" w:after="120"/>
+      <w:outlineLvl w:val="0"/>
+    </w:pPr>
+    <w:rPr>
+      <w:rFonts w:ascii="Liberation Serif" w:hAnsi="Liberation Serif" w:eastAsia="Segoe UI" w:cs="Tahoma"/>
+      <w:b/>
+      <w:bCs/>
+      <w:sz w:val="48"/>
+      <w:szCs w:val="48"/>
+    </w:rPr>
+  </w:style>
+  <w:style w:type="character" w:styleId="DefaultParagraphFont" w:default="1">
     <w:name w:val="Default Paragraph Font"/>
     <w:uiPriority w:val="1"/>
     <w:semiHidden/>
     <w:unhideWhenUsed/>
+    <w:qFormat/>
+    <w:rPr/>
+  </w:style>
+  <w:style w:type="character" w:styleId="EnlacedeInternet">
+    <w:name w:val="Enlace de Internet"/>
+    <w:basedOn w:val="DefaultParagraphFont"/>
+    <w:uiPriority w:val="99"/>
+    <w:unhideWhenUsed/>
+    <w:rsid w:val="00e03b20"/>
+    <w:rPr>
+      <w:color w:val="0000FF"/>
+      <w:u w:val="single"/>
+    </w:rPr>
+  </w:style>
+  <w:style w:type="character" w:styleId="Yaqfulltext" w:customStyle="1">
+    <w:name w:val="ya-q-full-text"/>
+    <w:basedOn w:val="DefaultParagraphFont"/>
+    <w:qFormat/>
+    <w:rsid w:val="002f73a1"/>
+    <w:rPr/>
+  </w:style>
+  <w:style w:type="character" w:styleId="Pls" w:customStyle="1">
+    <w:name w:val="pl-s"/>
+    <w:basedOn w:val="DefaultParagraphFont"/>
+    <w:qFormat/>
+    <w:rsid w:val="0012607a"/>
+    <w:rPr/>
+  </w:style>
+  <w:style w:type="character" w:styleId="Plpds" w:customStyle="1">
+    <w:name w:val="pl-pds"/>
+    <w:basedOn w:val="DefaultParagraphFont"/>
+    <w:qFormat/>
+    <w:rsid w:val="0012607a"/>
+    <w:rPr/>
+  </w:style>
+  <w:style w:type="character" w:styleId="Strong">
+    <w:name w:val="Strong"/>
+    <w:basedOn w:val="DefaultParagraphFont"/>
+    <w:uiPriority w:val="22"/>
+    <w:qFormat/>
+    <w:rsid w:val="0012607a"/>
+    <w:rPr>
+      <w:b/>
+      <w:bCs/>
+    </w:rPr>
+  </w:style>
+  <w:style w:type="character" w:styleId="Smbolosdenumeracin">
+    <w:name w:val="Símbolos de numeración"/>
+    <w:qFormat/>
+    <w:rPr/>
+  </w:style>
+  <w:style w:type="paragraph" w:styleId="Ttulo">
+    <w:name w:val="Título"/>
+    <w:basedOn w:val="Normal"/>
+    <w:next w:val="Cuerpodetexto"/>
+    <w:qFormat/>
+    <w:pPr>
+      <w:keepNext w:val="true"/>
+      <w:spacing w:before="240" w:after="120"/>
+    </w:pPr>
+    <w:rPr>
+      <w:rFonts w:ascii="Liberation Sans" w:hAnsi="Liberation Sans" w:eastAsia="Microsoft YaHei" w:cs="Mangal"/>
+      <w:sz w:val="28"/>
+      <w:szCs w:val="28"/>
+    </w:rPr>
+  </w:style>
+  <w:style w:type="paragraph" w:styleId="Cuerpodetexto">
+    <w:name w:val="Body Text"/>
+    <w:basedOn w:val="Normal"/>
+    <w:pPr>
+      <w:spacing w:lineRule="auto" w:line="288" w:before="0" w:after="140"/>
+    </w:pPr>
+    <w:rPr/>
+  </w:style>
+  <w:style w:type="paragraph" w:styleId="Lista">
+    <w:name w:val="List"/>
+    <w:basedOn w:val="Cuerpodetexto"/>
+    <w:pPr/>
+    <w:rPr>
+      <w:rFonts w:cs="Mangal"/>
+    </w:rPr>
+  </w:style>
+  <w:style w:type="paragraph" w:styleId="Leyenda">
+    <w:name w:val="Caption"/>
+    <w:basedOn w:val="Normal"/>
+    <w:qFormat/>
+    <w:pPr>
+      <w:suppressLineNumbers/>
+      <w:spacing w:before="120" w:after="120"/>
+    </w:pPr>
+    <w:rPr>
+      <w:rFonts w:cs="Mangal"/>
+      <w:i/>
+      <w:iCs/>
+      <w:sz w:val="24"/>
+      <w:szCs w:val="24"/>
+    </w:rPr>
+  </w:style>
+  <w:style w:type="paragraph" w:styleId="Ndice">
+    <w:name w:val="Índice"/>
+    <w:basedOn w:val="Normal"/>
+    <w:qFormat/>
+    <w:pPr>
+      <w:suppressLineNumbers/>
+    </w:pPr>
+    <w:rPr>
+      <w:rFonts w:cs="Mangal"/>
+    </w:rPr>
+  </w:style>
+  <w:style w:type="numbering" w:styleId="NoList" w:default="1">
+    <w:name w:val="No List"/>
+    <w:uiPriority w:val="99"/>
+    <w:semiHidden/>
+    <w:unhideWhenUsed/>
+    <w:qFormat/>
   </w:style>
   <w:style w:type="table" w:default="1" w:styleId="Tablanormal">
     <w:name w:val="Normal Table"/>
@@ -1259,49 +1611,6 @@
         <w:right w:w="108" w:type="dxa"/>
       </w:tblCellMar>
     </w:tblPr>
-  </w:style>
-  <w:style w:type="numbering" w:default="1" w:styleId="Sinlista">
-    <w:name w:val="No List"/>
-    <w:uiPriority w:val="99"/>
-    <w:semiHidden/>
-    <w:unhideWhenUsed/>
-  </w:style>
-  <w:style w:type="character" w:styleId="Hipervnculo">
-    <w:name w:val="Hyperlink"/>
-    <w:basedOn w:val="Fuentedeprrafopredeter"/>
-    <w:uiPriority w:val="99"/>
-    <w:unhideWhenUsed/>
-    <w:rsid w:val="00E03B20"/>
-    <w:rPr>
-      <w:color w:val="0000FF"/>
-      <w:u w:val="single"/>
-    </w:rPr>
-  </w:style>
-  <w:style w:type="character" w:customStyle="1" w:styleId="ya-q-full-text">
-    <w:name w:val="ya-q-full-text"/>
-    <w:basedOn w:val="Fuentedeprrafopredeter"/>
-    <w:rsid w:val="002F73A1"/>
-  </w:style>
-  <w:style w:type="character" w:customStyle="1" w:styleId="pl-s">
-    <w:name w:val="pl-s"/>
-    <w:basedOn w:val="Fuentedeprrafopredeter"/>
-    <w:rsid w:val="0012607A"/>
-  </w:style>
-  <w:style w:type="character" w:customStyle="1" w:styleId="pl-pds">
-    <w:name w:val="pl-pds"/>
-    <w:basedOn w:val="Fuentedeprrafopredeter"/>
-    <w:rsid w:val="0012607A"/>
-  </w:style>
-  <w:style w:type="character" w:styleId="Textoennegrita">
-    <w:name w:val="Strong"/>
-    <w:basedOn w:val="Fuentedeprrafopredeter"/>
-    <w:uiPriority w:val="22"/>
-    <w:qFormat/>
-    <w:rsid w:val="0012607A"/>
-    <w:rPr>
-      <w:b/>
-      <w:bCs/>
-    </w:rPr>
   </w:style>
 </w:styles>
 </file>

</xml_diff>